<commit_message>
Atualização da pesquisa de IA
</commit_message>
<xml_diff>
--- a/IA.docx
+++ b/IA.docx
@@ -883,8 +883,37 @@
     <w:p/>
     <w:p/>
     <w:p>
+      <w:r>
+        <w:lastRenderedPageBreak/>
+        <w:t>Ideia para apresentar:</w:t>
+      </w:r>
+    </w:p>
+    <w:p>
+      <w:r>
+        <w:t>*Usar ursinhos de pelúcia para demostrar de forma mais simples do método de aprendizagem da IA</w:t>
+      </w:r>
+    </w:p>
+    <w:p/>
+    <w:p>
+      <w:r>
+        <w:t>*</w:t>
+      </w:r>
+      <w:r>
+        <w:t xml:space="preserve">Usar cabine para fazer teste de </w:t>
+      </w:r>
+      <w:proofErr w:type="spellStart"/>
+      <w:r>
+        <w:t>turing</w:t>
+      </w:r>
+      <w:proofErr w:type="spellEnd"/>
+      <w:r>
+        <w:t xml:space="preserve">* </w:t>
+      </w:r>
       <w:bookmarkStart w:id="0" w:name="_GoBack"/>
       <w:bookmarkEnd w:id="0"/>
+      <w:r>
+        <w:t>(pouco provável)*</w:t>
+      </w:r>
     </w:p>
     <w:sectPr>
       <w:pgSz w:w="11906" w:h="16838"/>

</xml_diff>